<commit_message>
Edited use case list
</commit_message>
<xml_diff>
--- a/Use Case list proj 1.docx
+++ b/Use Case list proj 1.docx
@@ -281,7 +281,10 @@
         <w:t>Use Case:</w:t>
       </w:r>
       <w:r>
-        <w:t xml:space="preserve"> Billing Procedure</w:t>
+        <w:t xml:space="preserve"> </w:t>
+      </w:r>
+      <w:r>
+        <w:t>Billing Procedure</w:t>
       </w:r>
     </w:p>
     <w:p>
@@ -453,8 +456,13 @@
         </w:numPr>
       </w:pPr>
       <w:r>
-        <w:lastRenderedPageBreak/>
-        <w:t>The software writes a record that includes the current date and time, the date that the service was provided, the provider number, the member number, the service code, and the comments provided by the service provider, if there are any.</w:t>
+        <w:t>The software writes a recor</w:t>
+      </w:r>
+      <w:r>
+        <w:t>d containing info</w:t>
+      </w:r>
+      <w:r>
+        <w:t>.</w:t>
       </w:r>
     </w:p>
     <w:p>
@@ -478,6 +486,7 @@
         </w:numPr>
       </w:pPr>
       <w:r>
+        <w:lastRenderedPageBreak/>
         <w:t xml:space="preserve">The provider enters </w:t>
       </w:r>
       <w:proofErr w:type="gramStart"/>
@@ -618,7 +627,20 @@
         <w:t>Use Case:</w:t>
       </w:r>
       <w:r>
-        <w:t xml:space="preserve"> Request a Provider Directory</w:t>
+        <w:t xml:space="preserve"> </w:t>
+      </w:r>
+      <w:r>
+        <w:t xml:space="preserve">Write Record to Disk </w:t>
+      </w:r>
+      <w:r>
+        <w:rPr>
+          <w:b/>
+          <w:bCs/>
+        </w:rPr>
+        <w:t>extends</w:t>
+      </w:r>
+      <w:r>
+        <w:t xml:space="preserve"> Billing Procedure</w:t>
       </w:r>
     </w:p>
     <w:p>
@@ -630,10 +652,7 @@
         <w:t>Context:</w:t>
       </w:r>
       <w:r>
-        <w:t xml:space="preserve"> The provider wishes to receive a directory of all service </w:t>
-      </w:r>
-      <w:r>
-        <w:t>names, with corresponding service codes and fees.</w:t>
+        <w:t xml:space="preserve"> The provider wishes to receive a directory of all service names, with corresponding service codes and fees.</w:t>
       </w:r>
     </w:p>
     <w:p>
@@ -650,7 +669,7 @@
         <w:t>Actors:</w:t>
       </w:r>
       <w:r>
-        <w:t xml:space="preserve"> Provider, </w:t>
+        <w:t xml:space="preserve"> </w:t>
       </w:r>
       <w:proofErr w:type="spellStart"/>
       <w:r>
@@ -676,47 +695,55 @@
     <w:p>
       <w:pPr>
         <w:pStyle w:val="ListParagraph"/>
-        <w:numPr>
-          <w:ilvl w:val="0"/>
-          <w:numId w:val="12"/>
-        </w:numPr>
-      </w:pPr>
-      <w:r>
-        <w:t>The provider requests the directory from their terminal.</w:t>
-      </w:r>
-    </w:p>
-    <w:p>
-      <w:pPr>
-        <w:pStyle w:val="ListParagraph"/>
-        <w:numPr>
-          <w:ilvl w:val="0"/>
-          <w:numId w:val="12"/>
-        </w:numPr>
-      </w:pPr>
-      <w:r>
-        <w:t xml:space="preserve">The terminal connects to the data center and pulls the given data for the specified </w:t>
+      </w:pPr>
+      <w:r>
+        <w:t xml:space="preserve">8.1. </w:t>
+      </w:r>
+      <w:r>
+        <w:t xml:space="preserve">The software </w:t>
+      </w:r>
+      <w:r>
+        <w:t xml:space="preserve">makes a </w:t>
       </w:r>
       <w:proofErr w:type="gramStart"/>
       <w:r>
-        <w:t>provider, and</w:t>
+        <w:t>record</w:t>
       </w:r>
       <w:proofErr w:type="gramEnd"/>
-      <w:r>
-        <w:t xml:space="preserve"> compiles the list to be sent to the provider.</w:t>
-      </w:r>
-    </w:p>
-    <w:p>
-      <w:pPr>
-        <w:pStyle w:val="ListParagraph"/>
-        <w:numPr>
-          <w:ilvl w:val="0"/>
-          <w:numId w:val="12"/>
-        </w:numPr>
-      </w:pPr>
-      <w:r>
-        <w:t>The data center sends the compiled info over to the provider via an SMTP server.</w:t>
-      </w:r>
-    </w:p>
+    </w:p>
+    <w:p>
+      <w:pPr>
+        <w:pStyle w:val="ListParagraph"/>
+      </w:pPr>
+      <w:r>
+        <w:t xml:space="preserve">8.2 The record </w:t>
+      </w:r>
+      <w:r>
+        <w:t>includes the current date and time, the date that the service was provided, the provider number, the member number, the service code, and the comments provided by the service provider, if there are any.</w:t>
+      </w:r>
+    </w:p>
+    <w:p>
+      <w:pPr>
+        <w:pStyle w:val="ListParagraph"/>
+      </w:pPr>
+      <w:r>
+        <w:t xml:space="preserve">8.3 </w:t>
+      </w:r>
+      <w:r>
+        <w:t>The software writes the record to a disk in the Data Center.</w:t>
+      </w:r>
+    </w:p>
+    <w:p/>
+    <w:p/>
+    <w:p/>
+    <w:p/>
+    <w:p/>
+    <w:p/>
+    <w:p/>
+    <w:p/>
+    <w:p/>
+    <w:p/>
+    <w:p/>
     <w:p/>
     <w:p>
       <w:r>
@@ -727,10 +754,7 @@
         <w:t>Use Case:</w:t>
       </w:r>
       <w:r>
-        <w:t xml:space="preserve"> </w:t>
-      </w:r>
-      <w:r>
-        <w:t>Main Accounting Procedure</w:t>
+        <w:t xml:space="preserve"> Request a Provider Directory</w:t>
       </w:r>
     </w:p>
     <w:p>
@@ -739,23 +763,14 @@
           <w:b/>
           <w:bCs/>
         </w:rPr>
-        <w:t>Context</w:t>
-      </w:r>
-      <w:proofErr w:type="gramStart"/>
-      <w:r>
-        <w:rPr>
-          <w:b/>
-          <w:bCs/>
-        </w:rPr>
-        <w:t>:</w:t>
-      </w:r>
-      <w:r>
-        <w:t xml:space="preserve"> </w:t>
-      </w:r>
-      <w:r>
-        <w:t>????????????????????????????????????????????</w:t>
-      </w:r>
-      <w:proofErr w:type="gramEnd"/>
+        <w:t>Context:</w:t>
+      </w:r>
+      <w:r>
+        <w:t xml:space="preserve"> The provider wishes to receive a directory of all service </w:t>
+      </w:r>
+      <w:r>
+        <w:t>names, with corresponding service codes and fees.</w:t>
+      </w:r>
     </w:p>
     <w:p>
       <w:pPr>
@@ -771,7 +786,7 @@
         <w:t>Actors:</w:t>
       </w:r>
       <w:r>
-        <w:t xml:space="preserve"> </w:t>
+        <w:t xml:space="preserve"> Provider, </w:t>
       </w:r>
       <w:proofErr w:type="spellStart"/>
       <w:r>
@@ -799,12 +814,119 @@
         <w:pStyle w:val="ListParagraph"/>
         <w:numPr>
           <w:ilvl w:val="0"/>
-          <w:numId w:val="13"/>
+          <w:numId w:val="12"/>
         </w:numPr>
       </w:pPr>
       <w:r>
-        <w:lastRenderedPageBreak/>
-        <w:t>The file of services for the week is read by the data center.</w:t>
+        <w:t>The provider requests the directory from their terminal.</w:t>
+      </w:r>
+    </w:p>
+    <w:p>
+      <w:pPr>
+        <w:pStyle w:val="ListParagraph"/>
+        <w:numPr>
+          <w:ilvl w:val="0"/>
+          <w:numId w:val="12"/>
+        </w:numPr>
+      </w:pPr>
+      <w:r>
+        <w:t xml:space="preserve">The terminal connects to the data center and pulls the given data for the specified </w:t>
+      </w:r>
+      <w:proofErr w:type="gramStart"/>
+      <w:r>
+        <w:t>provider, and</w:t>
+      </w:r>
+      <w:proofErr w:type="gramEnd"/>
+      <w:r>
+        <w:t xml:space="preserve"> compiles the list to be sent to the provider.</w:t>
+      </w:r>
+    </w:p>
+    <w:p>
+      <w:pPr>
+        <w:pStyle w:val="ListParagraph"/>
+        <w:numPr>
+          <w:ilvl w:val="0"/>
+          <w:numId w:val="12"/>
+        </w:numPr>
+      </w:pPr>
+      <w:r>
+        <w:t>The data center sends the compiled info over to the provider via an SMTP server.</w:t>
+      </w:r>
+    </w:p>
+    <w:p/>
+    <w:p>
+      <w:r>
+        <w:rPr>
+          <w:b/>
+          <w:bCs/>
+        </w:rPr>
+        <w:t>Use Case:</w:t>
+      </w:r>
+      <w:r>
+        <w:t xml:space="preserve"> </w:t>
+      </w:r>
+      <w:r>
+        <w:t>Main Accounting Procedure</w:t>
+      </w:r>
+    </w:p>
+    <w:p>
+      <w:r>
+        <w:rPr>
+          <w:b/>
+          <w:bCs/>
+        </w:rPr>
+        <w:t>Context:</w:t>
+      </w:r>
+      <w:r>
+        <w:t xml:space="preserve"> </w:t>
+      </w:r>
+      <w:r>
+        <w:t xml:space="preserve">The </w:t>
+      </w:r>
+      <w:proofErr w:type="spellStart"/>
+      <w:r>
+        <w:t>ChocAn</w:t>
+      </w:r>
+      <w:proofErr w:type="spellEnd"/>
+      <w:r>
+        <w:t xml:space="preserve"> Data Center completes a weekly accounting procedure at midnight on Friday.</w:t>
+      </w:r>
+    </w:p>
+    <w:p>
+      <w:pPr>
+        <w:tabs>
+          <w:tab w:val="left" w:pos="2718"/>
+        </w:tabs>
+      </w:pPr>
+      <w:r>
+        <w:rPr>
+          <w:b/>
+          <w:bCs/>
+        </w:rPr>
+        <w:t>Actors:</w:t>
+      </w:r>
+      <w:r>
+        <w:t xml:space="preserve"> </w:t>
+      </w:r>
+      <w:proofErr w:type="spellStart"/>
+      <w:r>
+        <w:t>ChocAn</w:t>
+      </w:r>
+      <w:proofErr w:type="spellEnd"/>
+      <w:r>
+        <w:t xml:space="preserve"> Data Center</w:t>
+      </w:r>
+    </w:p>
+    <w:p>
+      <w:r>
+        <w:rPr>
+          <w:b/>
+          <w:bCs/>
+        </w:rPr>
+        <w:t>Main Success Scenario:</w:t>
+      </w:r>
+      <w:r>
+        <w:t xml:space="preserve"> </w:t>
       </w:r>
     </w:p>
     <w:p>
@@ -816,6 +938,18 @@
         </w:numPr>
       </w:pPr>
       <w:r>
+        <w:t>The file of services for the week is read by the data center.</w:t>
+      </w:r>
+    </w:p>
+    <w:p>
+      <w:pPr>
+        <w:pStyle w:val="ListParagraph"/>
+        <w:numPr>
+          <w:ilvl w:val="0"/>
+          <w:numId w:val="13"/>
+        </w:numPr>
+      </w:pPr>
+      <w:r>
         <w:t xml:space="preserve">A number of reports </w:t>
       </w:r>
       <w:r>
@@ -936,7 +1070,11 @@
       </w:r>
       <w:proofErr w:type="gramEnd"/>
       <w:r>
-        <w:t xml:space="preserve"> name, the member number, the service code, the fee to be paid, the total number of consultations with members, and the total fee for the week.</w:t>
+        <w:t xml:space="preserve"> name, the member number, the </w:t>
+      </w:r>
+      <w:r>
+        <w:lastRenderedPageBreak/>
+        <w:t>service code, the fee to be paid, the total number of consultations with members, and the total fee for the week.</w:t>
       </w:r>
     </w:p>
     <w:p>
@@ -1804,6 +1942,95 @@
     </w:lvl>
   </w:abstractNum>
   <w:abstractNum w:abstractNumId="7" w15:restartNumberingAfterBreak="0">
+    <w:nsid w:val="47B64A41"/>
+    <w:multiLevelType w:val="hybridMultilevel"/>
+    <w:tmpl w:val="9FBC775C"/>
+    <w:lvl w:ilvl="0" w:tplc="FFFFFFFF">
+      <w:start w:val="1"/>
+      <w:numFmt w:val="decimal"/>
+      <w:lvlText w:val="%1."/>
+      <w:lvlJc w:val="left"/>
+      <w:pPr>
+        <w:ind w:left="720" w:hanging="360"/>
+      </w:pPr>
+      <w:rPr>
+        <w:rFonts w:hint="default"/>
+      </w:rPr>
+    </w:lvl>
+    <w:lvl w:ilvl="1" w:tplc="FFFFFFFF">
+      <w:start w:val="1"/>
+      <w:numFmt w:val="lowerLetter"/>
+      <w:lvlText w:val="%2."/>
+      <w:lvlJc w:val="left"/>
+      <w:pPr>
+        <w:ind w:left="1440" w:hanging="360"/>
+      </w:pPr>
+    </w:lvl>
+    <w:lvl w:ilvl="2" w:tplc="FFFFFFFF" w:tentative="1">
+      <w:start w:val="1"/>
+      <w:numFmt w:val="lowerRoman"/>
+      <w:lvlText w:val="%3."/>
+      <w:lvlJc w:val="right"/>
+      <w:pPr>
+        <w:ind w:left="2160" w:hanging="180"/>
+      </w:pPr>
+    </w:lvl>
+    <w:lvl w:ilvl="3" w:tplc="FFFFFFFF" w:tentative="1">
+      <w:start w:val="1"/>
+      <w:numFmt w:val="decimal"/>
+      <w:lvlText w:val="%4."/>
+      <w:lvlJc w:val="left"/>
+      <w:pPr>
+        <w:ind w:left="2880" w:hanging="360"/>
+      </w:pPr>
+    </w:lvl>
+    <w:lvl w:ilvl="4" w:tplc="FFFFFFFF" w:tentative="1">
+      <w:start w:val="1"/>
+      <w:numFmt w:val="lowerLetter"/>
+      <w:lvlText w:val="%5."/>
+      <w:lvlJc w:val="left"/>
+      <w:pPr>
+        <w:ind w:left="3600" w:hanging="360"/>
+      </w:pPr>
+    </w:lvl>
+    <w:lvl w:ilvl="5" w:tplc="FFFFFFFF" w:tentative="1">
+      <w:start w:val="1"/>
+      <w:numFmt w:val="lowerRoman"/>
+      <w:lvlText w:val="%6."/>
+      <w:lvlJc w:val="right"/>
+      <w:pPr>
+        <w:ind w:left="4320" w:hanging="180"/>
+      </w:pPr>
+    </w:lvl>
+    <w:lvl w:ilvl="6" w:tplc="FFFFFFFF" w:tentative="1">
+      <w:start w:val="1"/>
+      <w:numFmt w:val="decimal"/>
+      <w:lvlText w:val="%7."/>
+      <w:lvlJc w:val="left"/>
+      <w:pPr>
+        <w:ind w:left="5040" w:hanging="360"/>
+      </w:pPr>
+    </w:lvl>
+    <w:lvl w:ilvl="7" w:tplc="FFFFFFFF" w:tentative="1">
+      <w:start w:val="1"/>
+      <w:numFmt w:val="lowerLetter"/>
+      <w:lvlText w:val="%8."/>
+      <w:lvlJc w:val="left"/>
+      <w:pPr>
+        <w:ind w:left="5760" w:hanging="360"/>
+      </w:pPr>
+    </w:lvl>
+    <w:lvl w:ilvl="8" w:tplc="FFFFFFFF" w:tentative="1">
+      <w:start w:val="1"/>
+      <w:numFmt w:val="lowerRoman"/>
+      <w:lvlText w:val="%9."/>
+      <w:lvlJc w:val="right"/>
+      <w:pPr>
+        <w:ind w:left="6480" w:hanging="180"/>
+      </w:pPr>
+    </w:lvl>
+  </w:abstractNum>
+  <w:abstractNum w:abstractNumId="8" w15:restartNumberingAfterBreak="0">
     <w:nsid w:val="4E247C94"/>
     <w:multiLevelType w:val="hybridMultilevel"/>
     <w:tmpl w:val="9FBC775C"/>
@@ -1892,7 +2119,7 @@
       </w:pPr>
     </w:lvl>
   </w:abstractNum>
-  <w:abstractNum w:abstractNumId="8" w15:restartNumberingAfterBreak="0">
+  <w:abstractNum w:abstractNumId="9" w15:restartNumberingAfterBreak="0">
     <w:nsid w:val="4F024F8C"/>
     <w:multiLevelType w:val="multilevel"/>
     <w:tmpl w:val="0D360FA6"/>
@@ -2005,7 +2232,7 @@
       </w:rPr>
     </w:lvl>
   </w:abstractNum>
-  <w:abstractNum w:abstractNumId="9" w15:restartNumberingAfterBreak="0">
+  <w:abstractNum w:abstractNumId="10" w15:restartNumberingAfterBreak="0">
     <w:nsid w:val="51585E8D"/>
     <w:multiLevelType w:val="hybridMultilevel"/>
     <w:tmpl w:val="CBBC9446"/>
@@ -2094,7 +2321,7 @@
       </w:pPr>
     </w:lvl>
   </w:abstractNum>
-  <w:abstractNum w:abstractNumId="10" w15:restartNumberingAfterBreak="0">
+  <w:abstractNum w:abstractNumId="11" w15:restartNumberingAfterBreak="0">
     <w:nsid w:val="63796458"/>
     <w:multiLevelType w:val="hybridMultilevel"/>
     <w:tmpl w:val="9FBC775C"/>
@@ -2183,7 +2410,7 @@
       </w:pPr>
     </w:lvl>
   </w:abstractNum>
-  <w:abstractNum w:abstractNumId="11" w15:restartNumberingAfterBreak="0">
+  <w:abstractNum w:abstractNumId="12" w15:restartNumberingAfterBreak="0">
     <w:nsid w:val="71813133"/>
     <w:multiLevelType w:val="multilevel"/>
     <w:tmpl w:val="50204F66"/>
@@ -2296,7 +2523,7 @@
       </w:rPr>
     </w:lvl>
   </w:abstractNum>
-  <w:abstractNum w:abstractNumId="12" w15:restartNumberingAfterBreak="0">
+  <w:abstractNum w:abstractNumId="13" w15:restartNumberingAfterBreak="0">
     <w:nsid w:val="75593A2E"/>
     <w:multiLevelType w:val="hybridMultilevel"/>
     <w:tmpl w:val="7526A748"/>
@@ -2386,16 +2613,16 @@
     </w:lvl>
   </w:abstractNum>
   <w:num w:numId="1" w16cid:durableId="1517036591">
-    <w:abstractNumId w:val="7"/>
+    <w:abstractNumId w:val="8"/>
   </w:num>
   <w:num w:numId="2" w16cid:durableId="1143042731">
-    <w:abstractNumId w:val="11"/>
+    <w:abstractNumId w:val="12"/>
   </w:num>
   <w:num w:numId="3" w16cid:durableId="1304851068">
     <w:abstractNumId w:val="3"/>
   </w:num>
   <w:num w:numId="4" w16cid:durableId="1420911100">
-    <w:abstractNumId w:val="8"/>
+    <w:abstractNumId w:val="9"/>
   </w:num>
   <w:num w:numId="5" w16cid:durableId="1495098466">
     <w:abstractNumId w:val="2"/>
@@ -2407,10 +2634,10 @@
     <w:abstractNumId w:val="5"/>
   </w:num>
   <w:num w:numId="8" w16cid:durableId="42143532">
-    <w:abstractNumId w:val="12"/>
+    <w:abstractNumId w:val="13"/>
   </w:num>
   <w:num w:numId="9" w16cid:durableId="1567761204">
-    <w:abstractNumId w:val="10"/>
+    <w:abstractNumId w:val="11"/>
   </w:num>
   <w:num w:numId="10" w16cid:durableId="1183592904">
     <w:abstractNumId w:val="4"/>
@@ -2419,10 +2646,13 @@
     <w:abstractNumId w:val="6"/>
   </w:num>
   <w:num w:numId="12" w16cid:durableId="985549284">
-    <w:abstractNumId w:val="9"/>
+    <w:abstractNumId w:val="10"/>
   </w:num>
   <w:num w:numId="13" w16cid:durableId="1571111820">
     <w:abstractNumId w:val="1"/>
+  </w:num>
+  <w:num w:numId="14" w16cid:durableId="1499954127">
+    <w:abstractNumId w:val="7"/>
   </w:num>
 </w:numbering>
 </file>

</xml_diff>